<commit_message>
Fixing VS2005 typo, removing the feature pack requirement, added the GME_ROOT env. variable
git-svn-id: https://svn.isis.vanderbilt.edu/GMESRC/trunk@896 b35830b6-564f-0410-ac5f-b387e50cb686
</commit_message>
<xml_diff>
--- a/Doc/Misc/Post-Mortem Debugging Tips.docx
+++ b/Doc/Misc/Post-Mortem Debugging Tips.docx
@@ -12,16 +12,26 @@
     </w:p>
     <w:p>
       <w:r>
-        <w:t>This is a short overview on how you can help finding bugs in GME. Some of these suggestions (see Quickstart) need very few changes to your work environment.</w:t>
+        <w:t xml:space="preserve">This is a short overview on how you can help finding bugs in GME. Some of these suggestions (see </w:t>
+      </w:r>
+      <w:proofErr w:type="spellStart"/>
+      <w:r>
+        <w:t>Quickstart</w:t>
+      </w:r>
+      <w:proofErr w:type="spellEnd"/>
+      <w:r>
+        <w:t>) need very few changes to your work environment.</w:t>
       </w:r>
     </w:p>
     <w:p>
       <w:pPr>
         <w:pStyle w:val="Heading1"/>
       </w:pPr>
+      <w:proofErr w:type="spellStart"/>
       <w:r>
         <w:t>Quickstart</w:t>
       </w:r>
+      <w:proofErr w:type="spellEnd"/>
     </w:p>
     <w:p>
       <w:r>
@@ -43,10 +53,7 @@
         <w:t>vailable on your machine</w:t>
       </w:r>
       <w:r>
-        <w:t>. If you have Visual Studio 200</w:t>
-      </w:r>
-      <w:r>
-        <w:t>8</w:t>
+        <w:t>. If you have Visual Studio 2008</w:t>
       </w:r>
       <w:r>
         <w:t xml:space="preserve"> installed on your machines (preferably, </w:t>
@@ -78,10 +85,21 @@
         <w:rPr>
           <w:rFonts w:ascii="Consolas" w:hAnsi="Consolas" w:cs="Consolas"/>
         </w:rPr>
-        <w:t>C:\symcache</w:t>
-      </w:r>
-      <w:r>
-        <w:t xml:space="preserve">  will be used to store symbol files locally. Modify this part of the environment string to match your taste.  </w:t>
+        <w:t>C:\</w:t>
+      </w:r>
+      <w:proofErr w:type="gramStart"/>
+      <w:r>
+        <w:rPr>
+          <w:rFonts w:ascii="Consolas" w:hAnsi="Consolas" w:cs="Consolas"/>
+        </w:rPr>
+        <w:t>symcache</w:t>
+      </w:r>
+      <w:r>
+        <w:t xml:space="preserve">  will</w:t>
+      </w:r>
+      <w:proofErr w:type="gramEnd"/>
+      <w:r>
+        <w:t xml:space="preserve"> be used to store symbol files locally. Modify this part of the environment string to match your taste.  </w:t>
       </w:r>
     </w:p>
     <w:p>
@@ -93,18 +111,57 @@
       <w:pPr>
         <w:pStyle w:val="Heading1"/>
       </w:pPr>
+      <w:proofErr w:type="spellStart"/>
       <w:r>
         <w:t>Minidumps</w:t>
       </w:r>
-    </w:p>
-    <w:p>
-      <w:r>
-        <w:t>The previous method can be used immediately after a GME crash on the same computer where the crash occurred. GME also can save minidumps of these crashes (and these minidumps can be sent rigth after the crash) – thanks Kevin for his work on cleaning this up.</w:t>
-      </w:r>
-    </w:p>
-    <w:p>
-      <w:r>
-        <w:t xml:space="preserve">Minidump debugging is similar to the previous (immediate) method. You should open the minidump file with Visual Studio but before starting the debug session (F5), open the project properties dialog box and set the </w:t>
+      <w:proofErr w:type="spellEnd"/>
+    </w:p>
+    <w:p>
+      <w:r>
+        <w:t xml:space="preserve">The previous method can be used immediately after a GME crash on the same computer where the crash occurred. GME also can save </w:t>
+      </w:r>
+      <w:proofErr w:type="spellStart"/>
+      <w:r>
+        <w:t>minidumps</w:t>
+      </w:r>
+      <w:proofErr w:type="spellEnd"/>
+      <w:r>
+        <w:t xml:space="preserve"> of these crashes (and these </w:t>
+      </w:r>
+      <w:proofErr w:type="spellStart"/>
+      <w:r>
+        <w:t>minidumps</w:t>
+      </w:r>
+      <w:proofErr w:type="spellEnd"/>
+      <w:r>
+        <w:t xml:space="preserve"> can be sent </w:t>
+      </w:r>
+      <w:proofErr w:type="spellStart"/>
+      <w:r>
+        <w:t>rigth</w:t>
+      </w:r>
+      <w:proofErr w:type="spellEnd"/>
+      <w:r>
+        <w:t xml:space="preserve"> after the crash) – thanks Kevin for his work on cleaning this up.</w:t>
+      </w:r>
+    </w:p>
+    <w:p>
+      <w:proofErr w:type="spellStart"/>
+      <w:r>
+        <w:t>Minidump</w:t>
+      </w:r>
+      <w:proofErr w:type="spellEnd"/>
+      <w:r>
+        <w:t xml:space="preserve"> debugging is similar to the previous (immediate) method. You should open the </w:t>
+      </w:r>
+      <w:proofErr w:type="spellStart"/>
+      <w:r>
+        <w:t>minidump</w:t>
+      </w:r>
+      <w:proofErr w:type="spellEnd"/>
+      <w:r>
+        <w:t xml:space="preserve"> file with Visual Studio but before starting the debug session (F5), open the project properties dialog box and set the </w:t>
       </w:r>
       <w:r>
         <w:rPr>
@@ -165,10 +222,21 @@
         <w:rPr>
           <w:rFonts w:ascii="Consolas" w:hAnsi="Consolas" w:cs="Consolas"/>
         </w:rPr>
-        <w:t>C:\symcache</w:t>
-      </w:r>
-      <w:r>
-        <w:t xml:space="preserve">  part. This setting will ensure that you will get the proper binaries (not just the symbols files), no matter what is the current host environment and/or GME version is installed.</w:t>
+        <w:t>C:\</w:t>
+      </w:r>
+      <w:proofErr w:type="gramStart"/>
+      <w:r>
+        <w:rPr>
+          <w:rFonts w:ascii="Consolas" w:hAnsi="Consolas" w:cs="Consolas"/>
+        </w:rPr>
+        <w:t>symcache</w:t>
+      </w:r>
+      <w:r>
+        <w:t xml:space="preserve">  part</w:t>
+      </w:r>
+      <w:proofErr w:type="gramEnd"/>
+      <w:r>
+        <w:t>. This setting will ensure that you will get the proper binaries (not just the symbols files), no matter what is the current host environment and/or GME version is installed.</w:t>
       </w:r>
     </w:p>
     <w:p>
@@ -268,32 +336,6 @@
       </w:hyperlink>
     </w:p>
     <w:p>
-      <w:pPr>
-        <w:pStyle w:val="ListParagraph"/>
-        <w:numPr>
-          <w:ilvl w:val="0"/>
-          <w:numId w:val="1"/>
-        </w:numPr>
-      </w:pPr>
-      <w:r>
-        <w:rPr>
-          <w:b/>
-        </w:rPr>
-        <w:t>Visual Studio 2008 Feature Pack</w:t>
-      </w:r>
-      <w:r>
-        <w:t xml:space="preserve">: available from </w:t>
-      </w:r>
-      <w:hyperlink r:id="rId6" w:history="1">
-        <w:r>
-          <w:rPr>
-            <w:rStyle w:val="Hyperlink"/>
-          </w:rPr>
-          <w:t>http://www.microsoft.com/downloads/details.aspx?FamilyId=D466226B-8DAB-445F-A7B4-448B326C48E7&amp;displaylang=en</w:t>
-        </w:r>
-      </w:hyperlink>
-    </w:p>
-    <w:p>
       <w:r>
         <w:t xml:space="preserve">If you want to </w:t>
       </w:r>
@@ -301,7 +343,15 @@
         <w:t>build</w:t>
       </w:r>
       <w:r>
-        <w:t xml:space="preserve"> the entire GME distribution (.msi installer), you need the additional tools:</w:t>
+        <w:t xml:space="preserve"> the entire GME distribution (.</w:t>
+      </w:r>
+      <w:proofErr w:type="spellStart"/>
+      <w:r>
+        <w:t>msi</w:t>
+      </w:r>
+      <w:proofErr w:type="spellEnd"/>
+      <w:r>
+        <w:t xml:space="preserve"> installer), you need the additional tools:</w:t>
       </w:r>
     </w:p>
     <w:p>
@@ -312,16 +362,24 @@
           <w:numId w:val="2"/>
         </w:numPr>
       </w:pPr>
-      <w:r>
-        <w:rPr>
-          <w:b/>
-        </w:rPr>
-        <w:t>ActivePython 2.6:</w:t>
+      <w:proofErr w:type="spellStart"/>
+      <w:r>
+        <w:rPr>
+          <w:b/>
+        </w:rPr>
+        <w:t>ActivePython</w:t>
+      </w:r>
+      <w:proofErr w:type="spellEnd"/>
+      <w:r>
+        <w:rPr>
+          <w:b/>
+        </w:rPr>
+        <w:t xml:space="preserve"> 2.6:</w:t>
       </w:r>
       <w:r>
         <w:t xml:space="preserve"> available from </w:t>
       </w:r>
-      <w:hyperlink r:id="rId7" w:history="1">
+      <w:hyperlink r:id="rId6" w:history="1">
         <w:r>
           <w:rPr>
             <w:rStyle w:val="Hyperlink"/>
@@ -338,11 +396,19 @@
           <w:numId w:val="2"/>
         </w:numPr>
       </w:pPr>
-      <w:r>
-        <w:rPr>
-          <w:b/>
-        </w:rPr>
-        <w:t xml:space="preserve">WiX 3.0.4813.0 </w:t>
+      <w:proofErr w:type="spellStart"/>
+      <w:r>
+        <w:rPr>
+          <w:b/>
+        </w:rPr>
+        <w:t>WiX</w:t>
+      </w:r>
+      <w:proofErr w:type="spellEnd"/>
+      <w:r>
+        <w:rPr>
+          <w:b/>
+        </w:rPr>
+        <w:t xml:space="preserve"> 3.0.4813.0 </w:t>
       </w:r>
       <w:r>
         <w:t xml:space="preserve">or later: </w:t>
@@ -353,7 +419,7 @@
       <w:r>
         <w:t xml:space="preserve"> </w:t>
       </w:r>
-      <w:hyperlink r:id="rId8" w:history="1">
+      <w:hyperlink r:id="rId7" w:history="1">
         <w:r>
           <w:rPr>
             <w:rStyle w:val="Hyperlink"/>
@@ -372,6 +438,29 @@
     </w:p>
     <w:p>
       <w:r>
+        <w:t xml:space="preserve">First, you need to set the </w:t>
+      </w:r>
+      <w:r>
+        <w:rPr>
+          <w:rFonts w:ascii="Consolas" w:hAnsi="Consolas" w:cs="Consolas"/>
+          <w:b/>
+        </w:rPr>
+        <w:t>GME_ROOT</w:t>
+      </w:r>
+      <w:r>
+        <w:t xml:space="preserve"> environment variable on your system, pointing to the local directory where the root of your GME source tree was checked out (i.e.: the local directory </w:t>
+      </w:r>
+      <w:proofErr w:type="gramStart"/>
+      <w:r>
+        <w:t>which  corresponds</w:t>
+      </w:r>
+      <w:proofErr w:type="gramEnd"/>
+      <w:r>
+        <w:t xml:space="preserve"> either to the ‘trunk’ repository folder or one of the release tag folders in the repository)</w:t>
+      </w:r>
+    </w:p>
+    <w:p>
+      <w:r>
         <w:t xml:space="preserve">To compile the core GME application, you need to open the </w:t>
       </w:r>
       <w:r>
@@ -383,12 +472,14 @@
       <w:r>
         <w:t xml:space="preserve"> solution file and build the solution. The </w:t>
       </w:r>
+      <w:proofErr w:type="spellStart"/>
       <w:r>
         <w:rPr>
           <w:rFonts w:ascii="Consolas" w:hAnsi="Consolas" w:cs="Consolas"/>
         </w:rPr>
         <w:t>Gme</w:t>
       </w:r>
+      <w:proofErr w:type="spellEnd"/>
       <w:r>
         <w:t xml:space="preserve"> project within this solution should be set as the “Startup Project” to run/debug GME.</w:t>
       </w:r>
@@ -442,7 +533,7 @@
       <w:pPr>
         <w:ind w:firstLine="720"/>
       </w:pPr>
-      <w:hyperlink r:id="rId9" w:history="1">
+      <w:hyperlink r:id="rId8" w:history="1">
         <w:r>
           <w:rPr>
             <w:rStyle w:val="Hyperlink"/>
@@ -1030,18 +1121,6 @@
     <w:basedOn w:val="DefaultParagraphFont"/>
     <w:rsid w:val="002C5689"/>
   </w:style>
-  <w:style w:type="character" w:styleId="FollowedHyperlink">
-    <w:name w:val="FollowedHyperlink"/>
-    <w:basedOn w:val="DefaultParagraphFont"/>
-    <w:uiPriority w:val="99"/>
-    <w:semiHidden/>
-    <w:unhideWhenUsed/>
-    <w:rsid w:val="00ED076A"/>
-    <w:rPr>
-      <w:color w:val="800080" w:themeColor="followedHyperlink"/>
-      <w:u w:val="single"/>
-    </w:rPr>
-  </w:style>
 </w:styles>
 </file>
 

</xml_diff>

<commit_message>
Note Udm and GReAT symbol server
git-svn-id: https://svn.isis.vanderbilt.edu/GMESRC/trunk@900 b35830b6-564f-0410-ac5f-b387e50cb686
</commit_message>
<xml_diff>
--- a/Doc/Misc/Post-Mortem Debugging Tips.docx
+++ b/Doc/Misc/Post-Mortem Debugging Tips.docx
@@ -108,6 +108,37 @@
       </w:r>
     </w:p>
     <w:p>
+      <w:r>
+        <w:t xml:space="preserve">The debugging symbols for </w:t>
+      </w:r>
+      <w:proofErr w:type="spellStart"/>
+      <w:r>
+        <w:t>Udm</w:t>
+      </w:r>
+      <w:proofErr w:type="spellEnd"/>
+      <w:r>
+        <w:t xml:space="preserve"> and </w:t>
+      </w:r>
+      <w:proofErr w:type="spellStart"/>
+      <w:r>
+        <w:t>GReAT</w:t>
+      </w:r>
+      <w:proofErr w:type="spellEnd"/>
+      <w:r>
+        <w:t xml:space="preserve"> are available at \\129.59.129.214\symbols. Append </w:t>
+      </w:r>
+      <w:r>
+        <w:rPr>
+          <w:rFonts w:ascii="Consolas" w:hAnsi="Consolas" w:cs="Consolas"/>
+          <w:b/>
+        </w:rPr>
+        <w:t>*\\129.59.129.214\symbols</w:t>
+      </w:r>
+      <w:r>
+        <w:t xml:space="preserve"> to _NT_SYMBOL_PATH to use these symbols.</w:t>
+      </w:r>
+    </w:p>
+    <w:p>
       <w:pPr>
         <w:pStyle w:val="Heading1"/>
       </w:pPr>
@@ -137,30 +168,28 @@
       <w:r>
         <w:t xml:space="preserve"> can be sent </w:t>
       </w:r>
+      <w:r>
+        <w:t>right</w:t>
+      </w:r>
+      <w:r>
+        <w:t xml:space="preserve"> after the crash) – thanks Kevin for his work on cleaning this up.</w:t>
+      </w:r>
+    </w:p>
+    <w:p>
       <w:proofErr w:type="spellStart"/>
       <w:r>
-        <w:t>rigth</w:t>
+        <w:t>Minidump</w:t>
       </w:r>
       <w:proofErr w:type="spellEnd"/>
       <w:r>
-        <w:t xml:space="preserve"> after the crash) – thanks Kevin for his work on cleaning this up.</w:t>
-      </w:r>
-    </w:p>
-    <w:p>
+        <w:t xml:space="preserve"> debugging is similar to the previous (immediate) method. You should open the </w:t>
+      </w:r>
       <w:proofErr w:type="spellStart"/>
       <w:r>
-        <w:t>Minidump</w:t>
+        <w:t>minidump</w:t>
       </w:r>
       <w:proofErr w:type="spellEnd"/>
       <w:r>
-        <w:t xml:space="preserve"> debugging is similar to the previous (immediate) method. You should open the </w:t>
-      </w:r>
-      <w:proofErr w:type="spellStart"/>
-      <w:r>
-        <w:t>minidump</w:t>
-      </w:r>
-      <w:proofErr w:type="spellEnd"/>
-      <w:r>
         <w:t xml:space="preserve"> file with Visual Studio but before starting the debug session (F5), open the project properties dialog box and set the </w:t>
       </w:r>
       <w:r>
@@ -264,6 +293,7 @@
           <w:rFonts w:ascii="Consolas" w:hAnsi="Consolas" w:cs="Consolas"/>
           <w:b/>
         </w:rPr>
+        <w:lastRenderedPageBreak/>
         <w:t>https://svn.isis.vanderbilt.edu/GMESRC/</w:t>
       </w:r>
     </w:p>
@@ -274,7 +304,6 @@
         </w:rPr>
       </w:pPr>
       <w:r>
-        <w:lastRenderedPageBreak/>
         <w:t>After each release (external or internal) I create a snapshot of the sources in the “tags” folder. The SVN head is in the “trunk” folder. You can use your ISIS credentials to access the repo. Let me know, if it does not work.</w:t>
       </w:r>
     </w:p>

</xml_diff>

<commit_message>
Upgrading the WiX toolset and supporting the WIX environment variable (instead of requiring WiX to be in your system path).
git-svn-id: https://svn.isis.vanderbilt.edu/GMESRC/trunk@913 b35830b6-564f-0410-ac5f-b387e50cb686
</commit_message>
<xml_diff>
--- a/Doc/Misc/Post-Mortem Debugging Tips.docx
+++ b/Doc/Misc/Post-Mortem Debugging Tips.docx
@@ -85,21 +85,10 @@
         <w:rPr>
           <w:rFonts w:ascii="Consolas" w:hAnsi="Consolas" w:cs="Consolas"/>
         </w:rPr>
-        <w:t>C:\</w:t>
-      </w:r>
-      <w:proofErr w:type="gramStart"/>
-      <w:r>
-        <w:rPr>
-          <w:rFonts w:ascii="Consolas" w:hAnsi="Consolas" w:cs="Consolas"/>
-        </w:rPr>
-        <w:t>symcache</w:t>
-      </w:r>
-      <w:r>
-        <w:t xml:space="preserve">  will</w:t>
-      </w:r>
-      <w:proofErr w:type="gramEnd"/>
-      <w:r>
-        <w:t xml:space="preserve"> be used to store symbol files locally. Modify this part of the environment string to match your taste.  </w:t>
+        <w:t>C:\symcache</w:t>
+      </w:r>
+      <w:r>
+        <w:t xml:space="preserve">  will be used to store symbol files locally. Modify this part of the environment string to match your taste.  </w:t>
       </w:r>
     </w:p>
     <w:p>
@@ -251,21 +240,10 @@
         <w:rPr>
           <w:rFonts w:ascii="Consolas" w:hAnsi="Consolas" w:cs="Consolas"/>
         </w:rPr>
-        <w:t>C:\</w:t>
-      </w:r>
-      <w:proofErr w:type="gramStart"/>
-      <w:r>
-        <w:rPr>
-          <w:rFonts w:ascii="Consolas" w:hAnsi="Consolas" w:cs="Consolas"/>
-        </w:rPr>
-        <w:t>symcache</w:t>
-      </w:r>
-      <w:r>
-        <w:t xml:space="preserve">  part</w:t>
-      </w:r>
-      <w:proofErr w:type="gramEnd"/>
-      <w:r>
-        <w:t>. This setting will ensure that you will get the proper binaries (not just the symbols files), no matter what is the current host environment and/or GME version is installed.</w:t>
+        <w:t>C:\symcache</w:t>
+      </w:r>
+      <w:r>
+        <w:t xml:space="preserve">  part. This setting will ensure that you will get the proper binaries (not just the symbols files), no matter what is the current host environment and/or GME version is installed.</w:t>
       </w:r>
     </w:p>
     <w:p>
@@ -437,7 +415,19 @@
         <w:rPr>
           <w:b/>
         </w:rPr>
-        <w:t xml:space="preserve"> 3.0.4813.0 </w:t>
+        <w:t xml:space="preserve"> </w:t>
+      </w:r>
+      <w:r>
+        <w:rPr>
+          <w:b/>
+        </w:rPr>
+        <w:t>3.0.5419.0</w:t>
+      </w:r>
+      <w:r>
+        <w:rPr>
+          <w:b/>
+        </w:rPr>
+        <w:t xml:space="preserve"> </w:t>
       </w:r>
       <w:r>
         <w:t xml:space="preserve">or later: </w:t>
@@ -477,15 +467,7 @@
         <w:t>GME_ROOT</w:t>
       </w:r>
       <w:r>
-        <w:t xml:space="preserve"> environment variable on your system, pointing to the local directory where the root of your GME source tree was checked out (i.e.: the local directory </w:t>
-      </w:r>
-      <w:proofErr w:type="gramStart"/>
-      <w:r>
-        <w:t>which  corresponds</w:t>
-      </w:r>
-      <w:proofErr w:type="gramEnd"/>
-      <w:r>
-        <w:t xml:space="preserve"> either to the ‘trunk’ repository folder or one of the release tag folders in the repository)</w:t>
+        <w:t xml:space="preserve"> environment variable on your system, pointing to the local directory where the root of your GME source tree was checked out (i.e.: the local directory which  corresponds either to the ‘trunk’ repository folder or one of the release tag folders in the repository)</w:t>
       </w:r>
     </w:p>
     <w:p>

</xml_diff>

<commit_message>
Note srcsrv, Python 2.7
git-svn-id: https://svn.isis.vanderbilt.edu/GMESRC/trunk@2187 b35830b6-564f-0410-ac5f-b387e50cb686
</commit_message>
<xml_diff>
--- a/Doc/Misc/Post-Mortem Debugging Tips.docx
+++ b/Doc/Misc/Post-Mortem Debugging Tips.docx
@@ -244,6 +244,13 @@
           <w:rFonts w:ascii="Consolas" w:hAnsi="Consolas" w:cs="Consolas"/>
           <w:b/>
         </w:rPr>
+        <w:t xml:space="preserve"> http://symbols.isis.vanderbilt.edu</w:t>
+      </w:r>
+      <w:r>
+        <w:rPr>
+          <w:rFonts w:ascii="Consolas" w:hAnsi="Consolas" w:cs="Consolas"/>
+          <w:b/>
+        </w:rPr>
         <w:t xml:space="preserve"> </w:t>
       </w:r>
       <w:r>
@@ -251,20 +258,6 @@
           <w:rFonts w:ascii="Consolas" w:hAnsi="Consolas" w:cs="Consolas"/>
           <w:b/>
         </w:rPr>
-        <w:t>http://symbols.isis.vanderbilt.edu</w:t>
-      </w:r>
-      <w:r>
-        <w:rPr>
-          <w:rFonts w:ascii="Consolas" w:hAnsi="Consolas" w:cs="Consolas"/>
-          <w:b/>
-        </w:rPr>
-        <w:t xml:space="preserve"> </w:t>
-      </w:r>
-      <w:r>
-        <w:rPr>
-          <w:rFonts w:ascii="Consolas" w:hAnsi="Consolas" w:cs="Consolas"/>
-          <w:b/>
-        </w:rPr>
         <w:t>*http://msdl.microsoft.com/download/symbols</w:t>
       </w:r>
     </w:p>
@@ -322,14 +315,57 @@
       </w:r>
     </w:p>
     <w:p>
-      <w:pPr>
-        <w:rPr>
-          <w:rFonts w:ascii="Consolas" w:hAnsi="Consolas" w:cs="Consolas"/>
-        </w:rPr>
-      </w:pPr>
       <w:r>
         <w:lastRenderedPageBreak/>
         <w:t>After each release (external or internal) I create a snapshot of the sources in the “tags” folder. The SVN head is in the “trunk” folder. You can use your ISIS credentials to access the repo. Let me know, if it does not work.</w:t>
+      </w:r>
+    </w:p>
+    <w:p>
+      <w:r>
+        <w:t xml:space="preserve">The </w:t>
+      </w:r>
+      <w:proofErr w:type="spellStart"/>
+      <w:r>
+        <w:t>pdb</w:t>
+      </w:r>
+      <w:proofErr w:type="spellEnd"/>
+      <w:r>
+        <w:t xml:space="preserve"> files from </w:t>
+      </w:r>
+      <w:proofErr w:type="spellStart"/>
+      <w:r>
+        <w:t>symbols.isis</w:t>
+      </w:r>
+      <w:proofErr w:type="spellEnd"/>
+      <w:r>
+        <w:t xml:space="preserve"> have </w:t>
+      </w:r>
+      <w:proofErr w:type="spellStart"/>
+      <w:r>
+        <w:t>srcsrv</w:t>
+      </w:r>
+      <w:proofErr w:type="spellEnd"/>
+      <w:r>
+        <w:t xml:space="preserve"> support, which enables Visual Studio to automatically download the source from SVN. See </w:t>
+      </w:r>
+      <w:hyperlink r:id="rId6" w:history="1">
+        <w:r>
+          <w:rPr>
+            <w:rStyle w:val="Hyperlink"/>
+          </w:rPr>
+          <w:t>https://svn.isis.vanderbilt.edu/isis-common/trunk/common-</w:t>
+        </w:r>
+        <w:bookmarkStart w:id="0" w:name="_GoBack"/>
+        <w:bookmarkEnd w:id="0"/>
+        <w:r>
+          <w:rPr>
+            <w:rStyle w:val="Hyperlink"/>
+          </w:rPr>
+          <w:t>scripts/srcsrv.ini</w:t>
+        </w:r>
+      </w:hyperlink>
+      <w:r>
+        <w:t xml:space="preserve"> to set it up.</w:t>
       </w:r>
     </w:p>
     <w:p>
@@ -435,12 +471,24 @@
         <w:rPr>
           <w:b/>
         </w:rPr>
-        <w:t xml:space="preserve"> 2.6:</w:t>
+        <w:t xml:space="preserve"> 2.</w:t>
+      </w:r>
+      <w:r>
+        <w:rPr>
+          <w:b/>
+        </w:rPr>
+        <w:t>7</w:t>
+      </w:r>
+      <w:r>
+        <w:rPr>
+          <w:b/>
+        </w:rPr>
+        <w:t>:</w:t>
       </w:r>
       <w:r>
         <w:t xml:space="preserve"> available from </w:t>
       </w:r>
-      <w:hyperlink r:id="rId6" w:history="1">
+      <w:hyperlink r:id="rId7" w:history="1">
         <w:r>
           <w:rPr>
             <w:rStyle w:val="Hyperlink"/>
@@ -448,6 +496,52 @@
           <w:t>http://www.activestate.com/activepython</w:t>
         </w:r>
       </w:hyperlink>
+      <w:r>
+        <w:rPr>
+          <w:rStyle w:val="Hyperlink"/>
+          <w:color w:val="auto"/>
+          <w:u w:val="none"/>
+        </w:rPr>
+        <w:t xml:space="preserve"> or the standard Python with Python for Windows extensions</w:t>
+      </w:r>
+      <w:r>
+        <w:rPr>
+          <w:rStyle w:val="Hyperlink"/>
+          <w:color w:val="auto"/>
+          <w:u w:val="none"/>
+        </w:rPr>
+        <w:t xml:space="preserve"> (</w:t>
+      </w:r>
+      <w:hyperlink r:id="rId8" w:history="1">
+        <w:r>
+          <w:rPr>
+            <w:rStyle w:val="Hyperlink"/>
+          </w:rPr>
+          <w:t>http://python.org/</w:t>
+        </w:r>
+      </w:hyperlink>
+      <w:r>
+        <w:t xml:space="preserve"> and</w:t>
+      </w:r>
+      <w:r>
+        <w:rPr>
+          <w:rStyle w:val="Hyperlink"/>
+          <w:color w:val="auto"/>
+          <w:u w:val="none"/>
+        </w:rPr>
+        <w:t xml:space="preserve"> </w:t>
+      </w:r>
+      <w:hyperlink r:id="rId9" w:history="1">
+        <w:r>
+          <w:rPr>
+            <w:rStyle w:val="Hyperlink"/>
+          </w:rPr>
+          <w:t>http://sourceforge.net/projects/pywin32/</w:t>
+        </w:r>
+      </w:hyperlink>
+      <w:r>
+        <w:t>)</w:t>
+      </w:r>
     </w:p>
     <w:p>
       <w:pPr>
@@ -484,7 +578,7 @@
       <w:r>
         <w:t xml:space="preserve"> </w:t>
       </w:r>
-      <w:hyperlink r:id="rId7" w:history="1">
+      <w:hyperlink r:id="rId10" w:history="1">
         <w:r>
           <w:rPr>
             <w:rStyle w:val="Hyperlink"/>
@@ -515,23 +609,16 @@
       <w:r>
         <w:t xml:space="preserve"> environment variable on your system, pointing to the local directory where the root of your GME source tree was checked out (i.e.: the local directory </w:t>
       </w:r>
-      <w:proofErr w:type="gramStart"/>
-      <w:r>
-        <w:t>which  corresponds</w:t>
-      </w:r>
-      <w:proofErr w:type="gramEnd"/>
+      <w:r>
+        <w:t>which corresponds</w:t>
+      </w:r>
       <w:r>
         <w:t xml:space="preserve"> either to the ‘trunk’ repository folder or one of the release tag folders in the repository)</w:t>
       </w:r>
     </w:p>
     <w:p>
       <w:r>
-        <w:t xml:space="preserve">To compile the core GME </w:t>
-      </w:r>
-      <w:bookmarkStart w:id="0" w:name="_GoBack"/>
-      <w:bookmarkEnd w:id="0"/>
-      <w:r>
-        <w:t xml:space="preserve">application, you need to open the </w:t>
+        <w:t xml:space="preserve">To compile the core GME application, you need to open the </w:t>
       </w:r>
       <w:r>
         <w:rPr>
@@ -603,7 +690,7 @@
       <w:pPr>
         <w:ind w:firstLine="720"/>
       </w:pPr>
-      <w:hyperlink r:id="rId8" w:history="1">
+      <w:hyperlink r:id="rId11" w:history="1">
         <w:r>
           <w:rPr>
             <w:rStyle w:val="Hyperlink"/>
@@ -1067,6 +1154,29 @@
       <w:szCs w:val="26"/>
     </w:rPr>
   </w:style>
+  <w:style w:type="paragraph" w:styleId="Heading3">
+    <w:name w:val="heading 3"/>
+    <w:basedOn w:val="Normal"/>
+    <w:next w:val="Normal"/>
+    <w:link w:val="Heading3Char"/>
+    <w:uiPriority w:val="9"/>
+    <w:semiHidden/>
+    <w:unhideWhenUsed/>
+    <w:qFormat/>
+    <w:rsid w:val="00C054E9"/>
+    <w:pPr>
+      <w:keepNext/>
+      <w:keepLines/>
+      <w:spacing w:before="200" w:after="0"/>
+      <w:outlineLvl w:val="2"/>
+    </w:pPr>
+    <w:rPr>
+      <w:rFonts w:asciiTheme="majorHAnsi" w:eastAsiaTheme="majorEastAsia" w:hAnsiTheme="majorHAnsi" w:cstheme="majorBidi"/>
+      <w:b/>
+      <w:bCs/>
+      <w:color w:val="4F81BD" w:themeColor="accent1"/>
+    </w:rPr>
+  </w:style>
   <w:style w:type="character" w:default="1" w:styleId="DefaultParagraphFont">
     <w:name w:val="Default Paragraph Font"/>
     <w:uiPriority w:val="1"/>
@@ -1189,6 +1299,20 @@
     <w:name w:val="apple-style-span"/>
     <w:basedOn w:val="DefaultParagraphFont"/>
     <w:rsid w:val="002C5689"/>
+  </w:style>
+  <w:style w:type="character" w:customStyle="1" w:styleId="Heading3Char">
+    <w:name w:val="Heading 3 Char"/>
+    <w:basedOn w:val="DefaultParagraphFont"/>
+    <w:link w:val="Heading3"/>
+    <w:uiPriority w:val="9"/>
+    <w:semiHidden/>
+    <w:rsid w:val="00C054E9"/>
+    <w:rPr>
+      <w:rFonts w:asciiTheme="majorHAnsi" w:eastAsiaTheme="majorEastAsia" w:hAnsiTheme="majorHAnsi" w:cstheme="majorBidi"/>
+      <w:b/>
+      <w:bCs/>
+      <w:color w:val="4F81BD" w:themeColor="accent1"/>
+    </w:rPr>
   </w:style>
 </w:styles>
 </file>

</xml_diff>